<commit_message>
se agregaron cambios pendientes
</commit_message>
<xml_diff>
--- a/analisis.docx
+++ b/analisis.docx
@@ -102,29 +102,28 @@
         <w:pStyle w:val="Normal"/>
         <w:rPr/>
       </w:pPr>
+      <w:r>
+        <w:rPr/>
+        <w:t>entregado</w:t>
+      </w:r>
+    </w:p>
+    <w:p>
+      <w:pPr>
+        <w:pStyle w:val="Normal"/>
+        <w:rPr/>
+      </w:pPr>
+      <w:r>
+        <w:rPr/>
+        <w:t>fecha_entrega</w:t>
+      </w:r>
+    </w:p>
+    <w:p>
+      <w:pPr>
+        <w:pStyle w:val="Normal"/>
+        <w:rPr/>
+      </w:pPr>
       <w:bookmarkStart w:id="0" w:name="__DdeLink__1_660100290"/>
-      <w:r>
-        <w:rPr/>
-        <w:t>entregado</w:t>
-      </w:r>
-    </w:p>
-    <w:p>
-      <w:pPr>
-        <w:pStyle w:val="Normal"/>
-        <w:rPr/>
-      </w:pPr>
-      <w:r>
-        <w:rPr/>
-        <w:t>fecha_entrega</w:t>
-      </w:r>
-    </w:p>
-    <w:p>
-      <w:pPr>
-        <w:pStyle w:val="Normal"/>
-        <w:rPr/>
-      </w:pPr>
-      <w:bookmarkStart w:id="1" w:name="__DdeLink__1_660100290"/>
-      <w:bookmarkEnd w:id="1"/>
+      <w:bookmarkEnd w:id="0"/>
       <w:r>
         <w:rPr/>
         <w:t>descripcion</w:t>
@@ -196,7 +195,7 @@
           <w:b/>
           <w:bCs/>
         </w:rPr>
-        <w:t>factura</w:t>
+        <w:t>factura /**/</w:t>
       </w:r>
     </w:p>
     <w:p>
@@ -231,18 +230,28 @@
     <w:p>
       <w:pPr>
         <w:pStyle w:val="Normal"/>
-        <w:rPr>
-          <w:b/>
-          <w:b/>
-          <w:bCs/>
-        </w:rPr>
-      </w:pPr>
-      <w:r>
-        <w:rPr>
-          <w:b/>
-          <w:bCs/>
-        </w:rPr>
-        <w:t>inventario</w:t>
+        <w:rPr/>
+      </w:pPr>
+      <w:r>
+        <w:rPr>
+          <w:b/>
+          <w:bCs/>
+        </w:rPr>
+        <w:t>inventario/*</w:t>
+      </w:r>
+      <w:r>
+        <w:rPr>
+          <w:b/>
+          <w:bCs/>
+        </w:rPr>
+        <w:t>control de almacenamiento de carpetas para los documentos</w:t>
+      </w:r>
+      <w:r>
+        <w:rPr>
+          <w:b/>
+          <w:bCs/>
+        </w:rPr>
+        <w:t>*/</w:t>
       </w:r>
     </w:p>
     <w:p>
@@ -337,18 +346,28 @@
     <w:p>
       <w:pPr>
         <w:pStyle w:val="Normal"/>
-        <w:rPr>
-          <w:b/>
-          <w:b/>
-          <w:bCs/>
-        </w:rPr>
-      </w:pPr>
-      <w:r>
-        <w:rPr>
-          <w:b/>
-          <w:bCs/>
-        </w:rPr>
-        <w:t>direccion</w:t>
+        <w:rPr/>
+      </w:pPr>
+      <w:r>
+        <w:rPr>
+          <w:b/>
+          <w:bCs/>
+        </w:rPr>
+        <w:t>direccion /*</w:t>
+      </w:r>
+      <w:r>
+        <w:rPr>
+          <w:b/>
+          <w:bCs/>
+        </w:rPr>
+        <w:t>catalogo de direcciones en el tribunal</w:t>
+      </w:r>
+      <w:r>
+        <w:rPr>
+          <w:b/>
+          <w:bCs/>
+        </w:rPr>
+        <w:t>*/</w:t>
       </w:r>
     </w:p>
     <w:p>
@@ -405,43 +424,23 @@
     <w:p>
       <w:pPr>
         <w:pStyle w:val="Normal"/>
-        <w:rPr>
-          <w:b w:val="false"/>
-          <w:b w:val="false"/>
-          <w:bCs w:val="false"/>
-        </w:rPr>
-      </w:pPr>
-      <w:r>
-        <w:rPr>
-          <w:b w:val="false"/>
-          <w:bCs w:val="false"/>
-        </w:rPr>
-      </w:r>
-    </w:p>
-    <w:p>
-      <w:pPr>
-        <w:pStyle w:val="Normal"/>
-        <w:rPr/>
-      </w:pPr>
-      <w:r>
-        <w:rPr/>
-      </w:r>
-    </w:p>
-    <w:p>
-      <w:pPr>
-        <w:pStyle w:val="Normal"/>
-        <w:rPr>
-          <w:b/>
-          <w:b/>
-          <w:bCs/>
-        </w:rPr>
-      </w:pPr>
-      <w:r>
-        <w:rPr>
-          <w:b/>
-          <w:bCs/>
-        </w:rPr>
-        <w:t>oficio</w:t>
+        <w:rPr/>
+      </w:pPr>
+      <w:r>
+        <w:rPr/>
+      </w:r>
+    </w:p>
+    <w:p>
+      <w:pPr>
+        <w:pStyle w:val="Normal"/>
+        <w:rPr/>
+      </w:pPr>
+      <w:r>
+        <w:rPr>
+          <w:b/>
+          <w:bCs/>
+        </w:rPr>
+        <w:t>oficio/**/</w:t>
       </w:r>
     </w:p>
     <w:p>
@@ -546,18 +545,28 @@
     <w:p>
       <w:pPr>
         <w:pStyle w:val="Normal"/>
-        <w:rPr>
-          <w:b/>
-          <w:b/>
-          <w:bCs/>
-        </w:rPr>
-      </w:pPr>
-      <w:r>
-        <w:rPr>
-          <w:b/>
-          <w:bCs/>
-        </w:rPr>
-        <w:t>contrato</w:t>
+        <w:rPr/>
+      </w:pPr>
+      <w:r>
+        <w:rPr>
+          <w:b/>
+          <w:bCs/>
+        </w:rPr>
+        <w:t>contrato/*</w:t>
+      </w:r>
+      <w:r>
+        <w:rPr>
+          <w:b/>
+          <w:bCs/>
+        </w:rPr>
+        <w:t xml:space="preserve">contratos de servicios </w:t>
+      </w:r>
+      <w:r>
+        <w:rPr>
+          <w:b/>
+          <w:bCs/>
+        </w:rPr>
+        <w:t>*/</w:t>
       </w:r>
     </w:p>
     <w:p>
@@ -612,18 +621,28 @@
     <w:p>
       <w:pPr>
         <w:pStyle w:val="Normal"/>
-        <w:rPr>
-          <w:b/>
-          <w:b/>
-          <w:bCs/>
-        </w:rPr>
-      </w:pPr>
-      <w:r>
-        <w:rPr>
-          <w:b/>
-          <w:bCs/>
-        </w:rPr>
-        <w:t>turno</w:t>
+        <w:rPr/>
+      </w:pPr>
+      <w:r>
+        <w:rPr>
+          <w:b/>
+          <w:bCs/>
+        </w:rPr>
+        <w:t>turno/*</w:t>
+      </w:r>
+      <w:r>
+        <w:rPr>
+          <w:b/>
+          <w:bCs/>
+        </w:rPr>
+        <w:t>sistema independiente</w:t>
+      </w:r>
+      <w:r>
+        <w:rPr>
+          <w:b/>
+          <w:bCs/>
+        </w:rPr>
+        <w:t>*/</w:t>
       </w:r>
     </w:p>
     <w:p>
@@ -731,15 +750,113 @@
       <w:pPr>
         <w:pStyle w:val="Normal"/>
         <w:rPr>
-          <w:b/>
-          <w:b/>
-          <w:bCs/>
-        </w:rPr>
-      </w:pPr>
-      <w:r>
-        <w:rPr>
-          <w:b/>
-          <w:bCs/>
+          <w:b w:val="false"/>
+          <w:b w:val="false"/>
+          <w:bCs w:val="false"/>
+        </w:rPr>
+      </w:pPr>
+      <w:r>
+        <w:rPr>
+          <w:b w:val="false"/>
+          <w:bCs w:val="false"/>
+        </w:rPr>
+      </w:r>
+    </w:p>
+    <w:p>
+      <w:pPr>
+        <w:pStyle w:val="Normal"/>
+        <w:rPr>
+          <w:b w:val="false"/>
+          <w:b w:val="false"/>
+          <w:bCs w:val="false"/>
+        </w:rPr>
+      </w:pPr>
+      <w:r>
+        <w:rPr>
+          <w:b w:val="false"/>
+          <w:bCs w:val="false"/>
+        </w:rPr>
+      </w:r>
+    </w:p>
+    <w:p>
+      <w:pPr>
+        <w:pStyle w:val="Normal"/>
+        <w:rPr>
+          <w:b w:val="false"/>
+          <w:b w:val="false"/>
+          <w:bCs w:val="false"/>
+        </w:rPr>
+      </w:pPr>
+      <w:r>
+        <w:rPr>
+          <w:b w:val="false"/>
+          <w:bCs w:val="false"/>
+        </w:rPr>
+      </w:r>
+    </w:p>
+    <w:p>
+      <w:pPr>
+        <w:pStyle w:val="Normal"/>
+        <w:rPr>
+          <w:b w:val="false"/>
+          <w:b w:val="false"/>
+          <w:bCs w:val="false"/>
+        </w:rPr>
+      </w:pPr>
+      <w:r>
+        <w:rPr>
+          <w:b w:val="false"/>
+          <w:bCs w:val="false"/>
+        </w:rPr>
+        <w:t xml:space="preserve">pendientes </w:t>
+      </w:r>
+    </w:p>
+    <w:p>
+      <w:pPr>
+        <w:pStyle w:val="Normal"/>
+        <w:rPr>
+          <w:b w:val="false"/>
+          <w:b w:val="false"/>
+          <w:bCs w:val="false"/>
+        </w:rPr>
+      </w:pPr>
+      <w:r>
+        <w:rPr>
+          <w:b w:val="false"/>
+          <w:bCs w:val="false"/>
+        </w:rPr>
+      </w:r>
+    </w:p>
+    <w:p>
+      <w:pPr>
+        <w:pStyle w:val="Normal"/>
+        <w:rPr>
+          <w:b w:val="false"/>
+          <w:b w:val="false"/>
+          <w:bCs w:val="false"/>
+        </w:rPr>
+      </w:pPr>
+      <w:r>
+        <w:rPr>
+          <w:b w:val="false"/>
+          <w:bCs w:val="false"/>
+        </w:rPr>
+        <w:t>agregar boton para ver el archivo desde la tabla</w:t>
+      </w:r>
+    </w:p>
+    <w:p>
+      <w:pPr>
+        <w:pStyle w:val="Normal"/>
+        <w:rPr>
+          <w:b w:val="false"/>
+          <w:b w:val="false"/>
+          <w:bCs w:val="false"/>
+        </w:rPr>
+      </w:pPr>
+      <w:r>
+        <w:rPr>
+          <w:b w:val="false"/>
+          <w:bCs w:val="false"/>
         </w:rPr>
       </w:r>
     </w:p>
@@ -777,6 +894,7 @@
       <w:pgNumType w:fmt="decimal"/>
       <w:formProt w:val="false"/>
       <w:textDirection w:val="lrTb"/>
+      <w:docGrid w:type="default" w:linePitch="240" w:charSpace="4294961151"/>
     </w:sectPr>
   </w:body>
 </w:document>
@@ -788,15 +906,12 @@
     <w:rPrDefault>
       <w:rPr>
         <w:rFonts w:ascii="Liberation Serif" w:hAnsi="Liberation Serif" w:eastAsia="SimSun" w:cs="Mangal"/>
-        <w:sz w:val="24"/>
         <w:szCs w:val="24"/>
         <w:lang w:val="es-MX" w:eastAsia="zh-CN" w:bidi="hi-IN"/>
       </w:rPr>
     </w:rPrDefault>
     <w:pPrDefault>
-      <w:pPr>
-        <w:widowControl/>
-      </w:pPr>
+      <w:pPr/>
     </w:pPrDefault>
   </w:docDefaults>
   <w:style w:type="paragraph" w:styleId="Normal">
@@ -804,10 +919,12 @@
     <w:qFormat/>
     <w:pPr>
       <w:widowControl/>
+      <w:bidi w:val="0"/>
+      <w:jc w:val="left"/>
     </w:pPr>
     <w:rPr>
       <w:rFonts w:ascii="Liberation Serif" w:hAnsi="Liberation Serif" w:eastAsia="SimSun" w:cs="Mangal"/>
-      <w:color w:val="auto"/>
+      <w:color w:val="00000A"/>
       <w:sz w:val="24"/>
       <w:szCs w:val="24"/>
       <w:lang w:val="es-MX" w:eastAsia="zh-CN" w:bidi="hi-IN"/>

</xml_diff>